<commit_message>
Update after considering Malus pumila equivalent to Malus domestica
</commit_message>
<xml_diff>
--- a/Manuscript/abstract.docx
+++ b/Manuscript/abstract.docx
@@ -35,277 +35,313 @@
           <w:szCs w:val="24"/>
           <w:lang w:val="en-US"/>
         </w:rPr>
-        <w:t xml:space="preserve">, a dynamic, open and global database on crop pollination. It contains measurements recorded from 202 crop studies, covering 3,394 field observations, 2,552 yield measurements (i.e. berry weight, number of fruits and kg per hectare, among others), and 47,752 insect records from 49 commercial crops distributed around the globe. </w:t>
-      </w:r>
-      <w:proofErr w:type="spellStart"/>
-      <w:r>
-        <w:rPr>
-          <w:rFonts w:ascii="Times New Roman" w:hAnsi="Times New Roman" w:cs="Times New Roman"/>
-          <w:sz w:val="24"/>
-          <w:szCs w:val="24"/>
-          <w:lang w:val="en-US"/>
-        </w:rPr>
-        <w:t>CropPol</w:t>
-      </w:r>
-      <w:proofErr w:type="spellEnd"/>
-      <w:r>
-        <w:rPr>
-          <w:rFonts w:ascii="Times New Roman" w:hAnsi="Times New Roman" w:cs="Times New Roman"/>
-          <w:sz w:val="24"/>
-          <w:szCs w:val="24"/>
-          <w:lang w:val="en-US"/>
-        </w:rPr>
-        <w:t xml:space="preserve"> comprises 32 of the 87 leading global crops and commodities that are pollinator dependent. </w:t>
-      </w:r>
-      <w:proofErr w:type="spellStart"/>
-      <w:r>
-        <w:rPr>
-          <w:rFonts w:ascii="Times New Roman" w:hAnsi="Times New Roman" w:cs="Times New Roman"/>
-          <w:sz w:val="24"/>
-          <w:szCs w:val="24"/>
-          <w:lang w:val="en-US"/>
-        </w:rPr>
-        <w:t>Malus</w:t>
-      </w:r>
-      <w:proofErr w:type="spellEnd"/>
-      <w:r>
-        <w:rPr>
-          <w:rFonts w:ascii="Times New Roman" w:hAnsi="Times New Roman" w:cs="Times New Roman"/>
-          <w:sz w:val="24"/>
-          <w:szCs w:val="24"/>
-          <w:lang w:val="en-US"/>
-        </w:rPr>
-        <w:t xml:space="preserve"> </w:t>
-      </w:r>
-      <w:proofErr w:type="spellStart"/>
-      <w:r>
-        <w:rPr>
-          <w:rFonts w:ascii="Times New Roman" w:hAnsi="Times New Roman" w:cs="Times New Roman"/>
-          <w:sz w:val="24"/>
-          <w:szCs w:val="24"/>
-          <w:lang w:val="en-US"/>
-        </w:rPr>
-        <w:t>domestica</w:t>
-      </w:r>
-      <w:proofErr w:type="spellEnd"/>
-      <w:r>
-        <w:rPr>
-          <w:rFonts w:ascii="Times New Roman" w:hAnsi="Times New Roman" w:cs="Times New Roman"/>
-          <w:sz w:val="24"/>
-          <w:szCs w:val="24"/>
-          <w:lang w:val="en-US"/>
-        </w:rPr>
-        <w:t xml:space="preserve"> is the most represented crop (29 studies), followed by Brassica </w:t>
-      </w:r>
-      <w:proofErr w:type="spellStart"/>
-      <w:r>
-        <w:rPr>
-          <w:rFonts w:ascii="Times New Roman" w:hAnsi="Times New Roman" w:cs="Times New Roman"/>
-          <w:sz w:val="24"/>
-          <w:szCs w:val="24"/>
-          <w:lang w:val="en-US"/>
-        </w:rPr>
-        <w:t>napus</w:t>
-      </w:r>
-      <w:proofErr w:type="spellEnd"/>
-      <w:r>
-        <w:rPr>
-          <w:rFonts w:ascii="Times New Roman" w:hAnsi="Times New Roman" w:cs="Times New Roman"/>
-          <w:sz w:val="24"/>
-          <w:szCs w:val="24"/>
-          <w:lang w:val="en-US"/>
-        </w:rPr>
-        <w:t xml:space="preserve"> (22 studies), </w:t>
-      </w:r>
-      <w:proofErr w:type="spellStart"/>
-      <w:r>
-        <w:rPr>
-          <w:rFonts w:ascii="Times New Roman" w:hAnsi="Times New Roman" w:cs="Times New Roman"/>
-          <w:sz w:val="24"/>
-          <w:szCs w:val="24"/>
-          <w:lang w:val="en-US"/>
-        </w:rPr>
-        <w:t>Vaccinium</w:t>
-      </w:r>
-      <w:proofErr w:type="spellEnd"/>
-      <w:r>
-        <w:rPr>
-          <w:rFonts w:ascii="Times New Roman" w:hAnsi="Times New Roman" w:cs="Times New Roman"/>
-          <w:sz w:val="24"/>
-          <w:szCs w:val="24"/>
-          <w:lang w:val="en-US"/>
-        </w:rPr>
-        <w:t xml:space="preserve"> </w:t>
-      </w:r>
-      <w:proofErr w:type="spellStart"/>
-      <w:r>
-        <w:rPr>
-          <w:rFonts w:ascii="Times New Roman" w:hAnsi="Times New Roman" w:cs="Times New Roman"/>
-          <w:sz w:val="24"/>
-          <w:szCs w:val="24"/>
-          <w:lang w:val="en-US"/>
-        </w:rPr>
-        <w:t>corymbosum</w:t>
-      </w:r>
-      <w:proofErr w:type="spellEnd"/>
-      <w:r>
-        <w:rPr>
-          <w:rFonts w:ascii="Times New Roman" w:hAnsi="Times New Roman" w:cs="Times New Roman"/>
-          <w:sz w:val="24"/>
-          <w:szCs w:val="24"/>
-          <w:lang w:val="en-US"/>
-        </w:rPr>
-        <w:t xml:space="preserve"> (13 studies), and </w:t>
-      </w:r>
-      <w:proofErr w:type="spellStart"/>
-      <w:r>
-        <w:rPr>
-          <w:rFonts w:ascii="Times New Roman" w:hAnsi="Times New Roman" w:cs="Times New Roman"/>
-          <w:sz w:val="24"/>
-          <w:szCs w:val="24"/>
-          <w:lang w:val="en-US"/>
-        </w:rPr>
-        <w:t>Citrullus</w:t>
-      </w:r>
-      <w:proofErr w:type="spellEnd"/>
-      <w:r>
-        <w:rPr>
-          <w:rFonts w:ascii="Times New Roman" w:hAnsi="Times New Roman" w:cs="Times New Roman"/>
-          <w:sz w:val="24"/>
-          <w:szCs w:val="24"/>
-          <w:lang w:val="en-US"/>
-        </w:rPr>
-        <w:t xml:space="preserve"> </w:t>
-      </w:r>
-      <w:proofErr w:type="spellStart"/>
-      <w:r>
-        <w:rPr>
-          <w:rFonts w:ascii="Times New Roman" w:hAnsi="Times New Roman" w:cs="Times New Roman"/>
-          <w:sz w:val="24"/>
-          <w:szCs w:val="24"/>
-          <w:lang w:val="en-US"/>
-        </w:rPr>
-        <w:t>lanatus</w:t>
-      </w:r>
-      <w:proofErr w:type="spellEnd"/>
-      <w:r>
-        <w:rPr>
-          <w:rFonts w:ascii="Times New Roman" w:hAnsi="Times New Roman" w:cs="Times New Roman"/>
-          <w:sz w:val="24"/>
-          <w:szCs w:val="24"/>
-          <w:lang w:val="en-US"/>
-        </w:rPr>
-        <w:t xml:space="preserve"> (12 studies). The most abundant pollinator guilds recorded are honey bees (34.22% counts), bumblebees (19.19%), flies other than </w:t>
-      </w:r>
-      <w:proofErr w:type="spellStart"/>
-      <w:r>
-        <w:rPr>
-          <w:rFonts w:ascii="Times New Roman" w:hAnsi="Times New Roman" w:cs="Times New Roman"/>
-          <w:sz w:val="24"/>
-          <w:szCs w:val="24"/>
-          <w:lang w:val="en-US"/>
-        </w:rPr>
-        <w:t>Syrphidae</w:t>
-      </w:r>
-      <w:proofErr w:type="spellEnd"/>
-      <w:r>
-        <w:rPr>
-          <w:rFonts w:ascii="Times New Roman" w:hAnsi="Times New Roman" w:cs="Times New Roman"/>
-          <w:sz w:val="24"/>
-          <w:szCs w:val="24"/>
-          <w:lang w:val="en-US"/>
-        </w:rPr>
-        <w:t xml:space="preserve"> and </w:t>
-      </w:r>
-      <w:proofErr w:type="spellStart"/>
-      <w:r>
-        <w:rPr>
-          <w:rFonts w:ascii="Times New Roman" w:hAnsi="Times New Roman" w:cs="Times New Roman"/>
-          <w:sz w:val="24"/>
-          <w:szCs w:val="24"/>
-          <w:lang w:val="en-US"/>
-        </w:rPr>
-        <w:t>Bombyliidae</w:t>
-      </w:r>
-      <w:proofErr w:type="spellEnd"/>
-      <w:r>
-        <w:rPr>
-          <w:rFonts w:ascii="Times New Roman" w:hAnsi="Times New Roman" w:cs="Times New Roman"/>
-          <w:sz w:val="24"/>
-          <w:szCs w:val="24"/>
-          <w:lang w:val="en-US"/>
-        </w:rPr>
-        <w:t xml:space="preserve"> (13.18%), other wild bees (13.13%), beetles (10.97%), </w:t>
-      </w:r>
-      <w:proofErr w:type="spellStart"/>
-      <w:r>
-        <w:rPr>
-          <w:rFonts w:ascii="Times New Roman" w:hAnsi="Times New Roman" w:cs="Times New Roman"/>
-          <w:sz w:val="24"/>
-          <w:szCs w:val="24"/>
-          <w:lang w:val="en-US"/>
-        </w:rPr>
-        <w:t>Syrphidae</w:t>
-      </w:r>
-      <w:proofErr w:type="spellEnd"/>
-      <w:r>
-        <w:rPr>
-          <w:rFonts w:ascii="Times New Roman" w:hAnsi="Times New Roman" w:cs="Times New Roman"/>
-          <w:sz w:val="24"/>
-          <w:szCs w:val="24"/>
-          <w:lang w:val="en-US"/>
-        </w:rPr>
-        <w:t xml:space="preserve"> (4.87%), and </w:t>
-      </w:r>
-      <w:proofErr w:type="spellStart"/>
-      <w:r>
-        <w:rPr>
-          <w:rFonts w:ascii="Times New Roman" w:hAnsi="Times New Roman" w:cs="Times New Roman"/>
-          <w:sz w:val="24"/>
-          <w:szCs w:val="24"/>
-          <w:lang w:val="en-US"/>
-        </w:rPr>
-        <w:t>Bombyliidae</w:t>
-      </w:r>
-      <w:proofErr w:type="spellEnd"/>
-      <w:r>
-        <w:rPr>
-          <w:rFonts w:ascii="Times New Roman" w:hAnsi="Times New Roman" w:cs="Times New Roman"/>
-          <w:sz w:val="24"/>
-          <w:szCs w:val="24"/>
-          <w:lang w:val="en-US"/>
-        </w:rPr>
-        <w:t xml:space="preserve"> (0.05%). Locations comprise 34 countries distributed among European (76 studies), Northern America (6</w:t>
-      </w:r>
-      <w:r>
-        <w:rPr>
-          <w:rFonts w:ascii="Times New Roman" w:hAnsi="Times New Roman" w:cs="Times New Roman"/>
-          <w:sz w:val="24"/>
-          <w:szCs w:val="24"/>
-          <w:lang w:val="en-US"/>
-        </w:rPr>
-        <w:t>0</w:t>
-      </w:r>
-      <w:r>
-        <w:rPr>
-          <w:rFonts w:ascii="Times New Roman" w:hAnsi="Times New Roman" w:cs="Times New Roman"/>
-          <w:sz w:val="24"/>
-          <w:szCs w:val="24"/>
-          <w:lang w:val="en-US"/>
-        </w:rPr>
-        <w:t>), Latin America and the Caribbean (29), Asia (2</w:t>
-      </w:r>
-      <w:r>
-        <w:rPr>
-          <w:rFonts w:ascii="Times New Roman" w:hAnsi="Times New Roman" w:cs="Times New Roman"/>
-          <w:sz w:val="24"/>
-          <w:szCs w:val="24"/>
-          <w:lang w:val="en-US"/>
-        </w:rPr>
-        <w:t>0</w:t>
+        <w:t>, a dynamic, open and global database on crop pollination. It contains measurements recorded from 202 crop studies, covering 3,394 field observations, 2,552 yield measurements (i.e. berry weight, number of fruits and kg per hectare, among others), and 47,752 insect records from 4</w:t>
+      </w:r>
+      <w:r>
+        <w:rPr>
+          <w:rFonts w:ascii="Times New Roman" w:hAnsi="Times New Roman" w:cs="Times New Roman"/>
+          <w:sz w:val="24"/>
+          <w:szCs w:val="24"/>
+          <w:lang w:val="en-US"/>
+        </w:rPr>
+        <w:t>8</w:t>
       </w:r>
       <w:bookmarkStart w:id="0" w:name="_GoBack"/>
       <w:bookmarkEnd w:id="0"/>
+      <w:r>
+        <w:rPr>
+          <w:rFonts w:ascii="Times New Roman" w:hAnsi="Times New Roman" w:cs="Times New Roman"/>
+          <w:sz w:val="24"/>
+          <w:szCs w:val="24"/>
+          <w:lang w:val="en-US"/>
+        </w:rPr>
+        <w:t xml:space="preserve"> commercial crops distributed around the globe. </w:t>
+      </w:r>
+      <w:proofErr w:type="spellStart"/>
+      <w:r>
+        <w:rPr>
+          <w:rFonts w:ascii="Times New Roman" w:hAnsi="Times New Roman" w:cs="Times New Roman"/>
+          <w:sz w:val="24"/>
+          <w:szCs w:val="24"/>
+          <w:lang w:val="en-US"/>
+        </w:rPr>
+        <w:t>CropPol</w:t>
+      </w:r>
+      <w:proofErr w:type="spellEnd"/>
+      <w:r>
+        <w:rPr>
+          <w:rFonts w:ascii="Times New Roman" w:hAnsi="Times New Roman" w:cs="Times New Roman"/>
+          <w:sz w:val="24"/>
+          <w:szCs w:val="24"/>
+          <w:lang w:val="en-US"/>
+        </w:rPr>
+        <w:t xml:space="preserve"> comprises 32 of the 87 leading global crops and commodities that are pollinator dependent. </w:t>
+      </w:r>
+      <w:proofErr w:type="spellStart"/>
+      <w:r>
+        <w:rPr>
+          <w:rFonts w:ascii="Times New Roman" w:hAnsi="Times New Roman" w:cs="Times New Roman"/>
+          <w:sz w:val="24"/>
+          <w:szCs w:val="24"/>
+          <w:lang w:val="en-US"/>
+        </w:rPr>
+        <w:t>Malus</w:t>
+      </w:r>
+      <w:proofErr w:type="spellEnd"/>
+      <w:r>
+        <w:rPr>
+          <w:rFonts w:ascii="Times New Roman" w:hAnsi="Times New Roman" w:cs="Times New Roman"/>
+          <w:sz w:val="24"/>
+          <w:szCs w:val="24"/>
+          <w:lang w:val="en-US"/>
+        </w:rPr>
+        <w:t xml:space="preserve"> </w:t>
+      </w:r>
+      <w:proofErr w:type="spellStart"/>
+      <w:r>
+        <w:rPr>
+          <w:rFonts w:ascii="Times New Roman" w:hAnsi="Times New Roman" w:cs="Times New Roman"/>
+          <w:sz w:val="24"/>
+          <w:szCs w:val="24"/>
+          <w:lang w:val="en-US"/>
+        </w:rPr>
+        <w:t>domestica</w:t>
+      </w:r>
+      <w:proofErr w:type="spellEnd"/>
+      <w:r>
+        <w:rPr>
+          <w:rFonts w:ascii="Times New Roman" w:hAnsi="Times New Roman" w:cs="Times New Roman"/>
+          <w:sz w:val="24"/>
+          <w:szCs w:val="24"/>
+          <w:lang w:val="en-US"/>
+        </w:rPr>
+        <w:t xml:space="preserve"> is the most represented crop (</w:t>
+      </w:r>
+      <w:r>
+        <w:rPr>
+          <w:rFonts w:ascii="Times New Roman" w:hAnsi="Times New Roman" w:cs="Times New Roman"/>
+          <w:sz w:val="24"/>
+          <w:szCs w:val="24"/>
+          <w:lang w:val="en-US"/>
+        </w:rPr>
+        <w:t>32</w:t>
+      </w:r>
+      <w:r>
+        <w:rPr>
+          <w:rFonts w:ascii="Times New Roman" w:hAnsi="Times New Roman" w:cs="Times New Roman"/>
+          <w:sz w:val="24"/>
+          <w:szCs w:val="24"/>
+          <w:lang w:val="en-US"/>
+        </w:rPr>
+        <w:t xml:space="preserve"> studies), followed by Brassica </w:t>
+      </w:r>
+      <w:proofErr w:type="spellStart"/>
+      <w:r>
+        <w:rPr>
+          <w:rFonts w:ascii="Times New Roman" w:hAnsi="Times New Roman" w:cs="Times New Roman"/>
+          <w:sz w:val="24"/>
+          <w:szCs w:val="24"/>
+          <w:lang w:val="en-US"/>
+        </w:rPr>
+        <w:t>napus</w:t>
+      </w:r>
+      <w:proofErr w:type="spellEnd"/>
+      <w:r>
+        <w:rPr>
+          <w:rFonts w:ascii="Times New Roman" w:hAnsi="Times New Roman" w:cs="Times New Roman"/>
+          <w:sz w:val="24"/>
+          <w:szCs w:val="24"/>
+          <w:lang w:val="en-US"/>
+        </w:rPr>
+        <w:t xml:space="preserve"> (22 studies), </w:t>
+      </w:r>
+      <w:proofErr w:type="spellStart"/>
+      <w:r>
+        <w:rPr>
+          <w:rFonts w:ascii="Times New Roman" w:hAnsi="Times New Roman" w:cs="Times New Roman"/>
+          <w:sz w:val="24"/>
+          <w:szCs w:val="24"/>
+          <w:lang w:val="en-US"/>
+        </w:rPr>
+        <w:t>Vaccinium</w:t>
+      </w:r>
+      <w:proofErr w:type="spellEnd"/>
+      <w:r>
+        <w:rPr>
+          <w:rFonts w:ascii="Times New Roman" w:hAnsi="Times New Roman" w:cs="Times New Roman"/>
+          <w:sz w:val="24"/>
+          <w:szCs w:val="24"/>
+          <w:lang w:val="en-US"/>
+        </w:rPr>
+        <w:t xml:space="preserve"> </w:t>
+      </w:r>
+      <w:proofErr w:type="spellStart"/>
+      <w:r>
+        <w:rPr>
+          <w:rFonts w:ascii="Times New Roman" w:hAnsi="Times New Roman" w:cs="Times New Roman"/>
+          <w:sz w:val="24"/>
+          <w:szCs w:val="24"/>
+          <w:lang w:val="en-US"/>
+        </w:rPr>
+        <w:t>corymbosum</w:t>
+      </w:r>
+      <w:proofErr w:type="spellEnd"/>
+      <w:r>
+        <w:rPr>
+          <w:rFonts w:ascii="Times New Roman" w:hAnsi="Times New Roman" w:cs="Times New Roman"/>
+          <w:sz w:val="24"/>
+          <w:szCs w:val="24"/>
+          <w:lang w:val="en-US"/>
+        </w:rPr>
+        <w:t xml:space="preserve"> (13 studies), and </w:t>
+      </w:r>
+      <w:proofErr w:type="spellStart"/>
+      <w:r>
+        <w:rPr>
+          <w:rFonts w:ascii="Times New Roman" w:hAnsi="Times New Roman" w:cs="Times New Roman"/>
+          <w:sz w:val="24"/>
+          <w:szCs w:val="24"/>
+          <w:lang w:val="en-US"/>
+        </w:rPr>
+        <w:t>Citrullus</w:t>
+      </w:r>
+      <w:proofErr w:type="spellEnd"/>
+      <w:r>
+        <w:rPr>
+          <w:rFonts w:ascii="Times New Roman" w:hAnsi="Times New Roman" w:cs="Times New Roman"/>
+          <w:sz w:val="24"/>
+          <w:szCs w:val="24"/>
+          <w:lang w:val="en-US"/>
+        </w:rPr>
+        <w:t xml:space="preserve"> </w:t>
+      </w:r>
+      <w:proofErr w:type="spellStart"/>
+      <w:r>
+        <w:rPr>
+          <w:rFonts w:ascii="Times New Roman" w:hAnsi="Times New Roman" w:cs="Times New Roman"/>
+          <w:sz w:val="24"/>
+          <w:szCs w:val="24"/>
+          <w:lang w:val="en-US"/>
+        </w:rPr>
+        <w:t>lanatus</w:t>
+      </w:r>
+      <w:proofErr w:type="spellEnd"/>
+      <w:r>
+        <w:rPr>
+          <w:rFonts w:ascii="Times New Roman" w:hAnsi="Times New Roman" w:cs="Times New Roman"/>
+          <w:sz w:val="24"/>
+          <w:szCs w:val="24"/>
+          <w:lang w:val="en-US"/>
+        </w:rPr>
+        <w:t xml:space="preserve"> (12 studies). The most abundant pollinator guilds recorded are honey bees (34.22% counts), bumblebees (19.19%), flies other than </w:t>
+      </w:r>
+      <w:proofErr w:type="spellStart"/>
+      <w:r>
+        <w:rPr>
+          <w:rFonts w:ascii="Times New Roman" w:hAnsi="Times New Roman" w:cs="Times New Roman"/>
+          <w:sz w:val="24"/>
+          <w:szCs w:val="24"/>
+          <w:lang w:val="en-US"/>
+        </w:rPr>
+        <w:t>Syrphidae</w:t>
+      </w:r>
+      <w:proofErr w:type="spellEnd"/>
+      <w:r>
+        <w:rPr>
+          <w:rFonts w:ascii="Times New Roman" w:hAnsi="Times New Roman" w:cs="Times New Roman"/>
+          <w:sz w:val="24"/>
+          <w:szCs w:val="24"/>
+          <w:lang w:val="en-US"/>
+        </w:rPr>
+        <w:t xml:space="preserve"> and </w:t>
+      </w:r>
+      <w:proofErr w:type="spellStart"/>
+      <w:r>
+        <w:rPr>
+          <w:rFonts w:ascii="Times New Roman" w:hAnsi="Times New Roman" w:cs="Times New Roman"/>
+          <w:sz w:val="24"/>
+          <w:szCs w:val="24"/>
+          <w:lang w:val="en-US"/>
+        </w:rPr>
+        <w:t>Bombyliidae</w:t>
+      </w:r>
+      <w:proofErr w:type="spellEnd"/>
+      <w:r>
+        <w:rPr>
+          <w:rFonts w:ascii="Times New Roman" w:hAnsi="Times New Roman" w:cs="Times New Roman"/>
+          <w:sz w:val="24"/>
+          <w:szCs w:val="24"/>
+          <w:lang w:val="en-US"/>
+        </w:rPr>
+        <w:t xml:space="preserve"> (13.18%), other wild bees (13.13%), beetles (10.97%), </w:t>
+      </w:r>
+      <w:proofErr w:type="spellStart"/>
+      <w:r>
+        <w:rPr>
+          <w:rFonts w:ascii="Times New Roman" w:hAnsi="Times New Roman" w:cs="Times New Roman"/>
+          <w:sz w:val="24"/>
+          <w:szCs w:val="24"/>
+          <w:lang w:val="en-US"/>
+        </w:rPr>
+        <w:t>Syrphidae</w:t>
+      </w:r>
+      <w:proofErr w:type="spellEnd"/>
+      <w:r>
+        <w:rPr>
+          <w:rFonts w:ascii="Times New Roman" w:hAnsi="Times New Roman" w:cs="Times New Roman"/>
+          <w:sz w:val="24"/>
+          <w:szCs w:val="24"/>
+          <w:lang w:val="en-US"/>
+        </w:rPr>
+        <w:t xml:space="preserve"> (4.87%), and </w:t>
+      </w:r>
+      <w:proofErr w:type="spellStart"/>
+      <w:r>
+        <w:rPr>
+          <w:rFonts w:ascii="Times New Roman" w:hAnsi="Times New Roman" w:cs="Times New Roman"/>
+          <w:sz w:val="24"/>
+          <w:szCs w:val="24"/>
+          <w:lang w:val="en-US"/>
+        </w:rPr>
+        <w:t>Bombyliidae</w:t>
+      </w:r>
+      <w:proofErr w:type="spellEnd"/>
+      <w:r>
+        <w:rPr>
+          <w:rFonts w:ascii="Times New Roman" w:hAnsi="Times New Roman" w:cs="Times New Roman"/>
+          <w:sz w:val="24"/>
+          <w:szCs w:val="24"/>
+          <w:lang w:val="en-US"/>
+        </w:rPr>
+        <w:t xml:space="preserve"> (0.05%). Locations comprise 34 countries distributed among European (76 studies), Northern America (6</w:t>
+      </w:r>
+      <w:r>
+        <w:rPr>
+          <w:rFonts w:ascii="Times New Roman" w:hAnsi="Times New Roman" w:cs="Times New Roman"/>
+          <w:sz w:val="24"/>
+          <w:szCs w:val="24"/>
+          <w:lang w:val="en-US"/>
+        </w:rPr>
+        <w:t>0</w:t>
+      </w:r>
+      <w:r>
+        <w:rPr>
+          <w:rFonts w:ascii="Times New Roman" w:hAnsi="Times New Roman" w:cs="Times New Roman"/>
+          <w:sz w:val="24"/>
+          <w:szCs w:val="24"/>
+          <w:lang w:val="en-US"/>
+        </w:rPr>
+        <w:t>), Latin America and the Caribbean (29), Asia (2</w:t>
+      </w:r>
+      <w:r>
+        <w:rPr>
+          <w:rFonts w:ascii="Times New Roman" w:hAnsi="Times New Roman" w:cs="Times New Roman"/>
+          <w:sz w:val="24"/>
+          <w:szCs w:val="24"/>
+          <w:lang w:val="en-US"/>
+        </w:rPr>
+        <w:t>0</w:t>
+      </w:r>
       <w:r>
         <w:rPr>
           <w:rFonts w:ascii="Times New Roman" w:hAnsi="Times New Roman" w:cs="Times New Roman"/>

</xml_diff>